<commit_message>
Small changes to Update Errors & Update Physicians User Guides. Add User Guide - Search Workers.docx & User Guide - Update Workers.docx
</commit_message>
<xml_diff>
--- a/documents/User Manual/User Guide - Update Errors.docx
+++ b/documents/User Manual/User Guide - Update Errors.docx
@@ -6,8 +6,6 @@
       <w:pPr>
         <w:pStyle w:val="ChapterBody-ChapterTitle"/>
       </w:pPr>
-      <w:bookmarkStart w:id="0" w:name="_GoBack"/>
-      <w:bookmarkEnd w:id="0"/>
     </w:p>
     <w:p>
       <w:pPr>
@@ -223,6 +221,7 @@
           </w14:textFill>
         </w:rPr>
       </w:pPr>
+      <w:proofErr w:type="spellStart"/>
       <w:r>
         <w:rPr>
           <w:color w:val="0033CC"/>
@@ -236,7 +235,23 @@
             </w14:solidFill>
           </w14:textFill>
         </w:rPr>
-        <w:t>Pharmacon ITC303/309 Group</w:t>
+        <w:t>Pharmacon</w:t>
+      </w:r>
+      <w:proofErr w:type="spellEnd"/>
+      <w:r>
+        <w:rPr>
+          <w:color w:val="0033CC"/>
+          <w14:textFill>
+            <w14:solidFill>
+              <w14:srgbClr w14:val="0033CC">
+                <w14:lumMod w14:val="75000"/>
+                <w14:lumMod w14:val="75000"/>
+                <w14:lumOff w14:val="25000"/>
+              </w14:srgbClr>
+            </w14:solidFill>
+          </w14:textFill>
+        </w:rPr>
+        <w:t xml:space="preserve"> ITC303/309 Group</w:t>
       </w:r>
     </w:p>
     <w:p>
@@ -1372,7 +1387,7 @@
           <w:color w:val="0033CC"/>
         </w:rPr>
       </w:pPr>
-      <w:bookmarkStart w:id="1" w:name="_Toc523488452"/>
+      <w:bookmarkStart w:id="0" w:name="_Toc523488452"/>
       <w:r>
         <w:rPr>
           <w:color w:val="0033CC"/>
@@ -1380,7 +1395,7 @@
         <w:lastRenderedPageBreak/>
         <w:t>Introduction</w:t>
       </w:r>
-      <w:bookmarkEnd w:id="1"/>
+      <w:bookmarkEnd w:id="0"/>
       <w:r>
         <w:rPr>
           <w:color w:val="0033CC"/>
@@ -1393,11 +1408,11 @@
         <w:pStyle w:val="Heading2"/>
         <w:spacing w:before="120" w:after="60"/>
       </w:pPr>
-      <w:bookmarkStart w:id="2" w:name="_Toc523488453"/>
+      <w:bookmarkStart w:id="1" w:name="_Toc523488453"/>
       <w:r>
         <w:t>Scope and Purpose</w:t>
       </w:r>
-      <w:bookmarkEnd w:id="2"/>
+      <w:bookmarkEnd w:id="1"/>
     </w:p>
     <w:p>
       <w:pPr>
@@ -1481,18 +1496,8 @@
       <w:r>
         <w:t xml:space="preserve">. </w:t>
       </w:r>
-    </w:p>
-    <w:p>
-      <w:pPr>
-        <w:pStyle w:val="ChapterBodyCopy"/>
-        <w:numPr>
-          <w:ilvl w:val="0"/>
-          <w:numId w:val="28"/>
-        </w:numPr>
-      </w:pPr>
-      <w:r>
-        <w:t>The user will need to have loaded an error into the Log Error form following the instructions in the User Guide – Search Errors.</w:t>
-      </w:r>
+      <w:bookmarkStart w:id="2" w:name="_GoBack"/>
+      <w:bookmarkEnd w:id="2"/>
     </w:p>
     <w:p>
       <w:pPr>
@@ -7119,7 +7124,7 @@
 </file>
 
 <file path=customXml/itemProps1.xml><?xml version="1.0" encoding="utf-8"?>
-<ds:datastoreItem xmlns:ds="http://schemas.openxmlformats.org/officeDocument/2006/customXml" ds:itemID="{BB9F396F-6B77-431C-BC66-8F0FFADABF37}">
+<ds:datastoreItem xmlns:ds="http://schemas.openxmlformats.org/officeDocument/2006/customXml" ds:itemID="{BD78B79E-67A5-4E57-BBA9-73863AA2C579}">
   <ds:schemaRefs>
     <ds:schemaRef ds:uri="http://schemas.openxmlformats.org/officeDocument/2006/bibliography"/>
   </ds:schemaRefs>

</xml_diff>